<commit_message>
Edicion a la segunda vez que se abrio git, no hace falta ninguna conf
</commit_message>
<xml_diff>
--- a/practica.docx
+++ b/practica.docx
@@ -34,6 +34,19 @@
           <w:lang w:val="es-CR"/>
         </w:rPr>
         <w:t>Nuevo cambio</w:t>
+      </w:r>
+    </w:p>
+    <w:p>
+      <w:pPr>
+        <w:rPr>
+          <w:lang w:val="es-CR"/>
+        </w:rPr>
+      </w:pPr>
+      <w:r>
+        <w:rPr>
+          <w:lang w:val="es-CR"/>
+        </w:rPr>
+        <w:t>Esto se escribió la segunda vez que se abrió git</w:t>
       </w:r>
       <w:bookmarkStart w:id="0" w:name="_GoBack"/>
       <w:bookmarkEnd w:id="0"/>

</xml_diff>